<commit_message>
Update survival analysis code for El005
</commit_message>
<xml_diff>
--- a/static/Course_Modularization/Survival analysis/Slides/Survival analysis script.docx
+++ b/static/Course_Modularization/Survival analysis/Slides/Survival analysis script.docx
@@ -312,25 +312,17 @@
           <w:sz w:val="20"/>
           <w:szCs w:val="20"/>
         </w:rPr>
-        <w:t xml:space="preserve"> Contains auxiliary functions useful for survival analysis, particularly in health economics.</w:t>
-      </w:r>
-    </w:p>
-    <w:p>
-      <w:pPr>
-        <w:rPr>
-          <w:color w:val="000000" w:themeColor="text1"/>
-          <w:sz w:val="20"/>
-          <w:szCs w:val="20"/>
-        </w:rPr>
-      </w:pPr>
-      <w:r>
-        <w:rPr>
-          <w:color w:val="000000" w:themeColor="text1"/>
-          <w:sz w:val="20"/>
-          <w:szCs w:val="20"/>
-        </w:rPr>
-        <w:t>Key Concepts</w:t>
-      </w:r>
+        <w:t xml:space="preserve"> Contains functions useful for survival analysis, particularly in health economics.</w:t>
+      </w:r>
+    </w:p>
+    <w:p>
+      <w:pPr>
+        <w:rPr>
+          <w:color w:val="000000" w:themeColor="text1"/>
+          <w:sz w:val="20"/>
+          <w:szCs w:val="20"/>
+        </w:rPr>
+      </w:pPr>
     </w:p>
     <w:p>
       <w:pPr>
@@ -375,6 +367,36 @@
           <w:color w:val="000000" w:themeColor="text1"/>
           <w:sz w:val="20"/>
           <w:szCs w:val="20"/>
+          <w:lang w:val="en-US"/>
+        </w:rPr>
+      </w:pPr>
+      <w:r>
+        <w:rPr>
+          <w:color w:val="000000" w:themeColor="text1"/>
+          <w:sz w:val="20"/>
+          <w:szCs w:val="20"/>
+          <w:lang w:val="en-US"/>
+        </w:rPr>
+        <w:t xml:space="preserve">But the others are </w:t>
+      </w:r>
+      <w:proofErr w:type="gramStart"/>
+      <w:r>
+        <w:rPr>
+          <w:color w:val="000000" w:themeColor="text1"/>
+          <w:sz w:val="20"/>
+          <w:szCs w:val="20"/>
+          <w:lang w:val="en-US"/>
+        </w:rPr>
+        <w:t>missing</w:t>
+      </w:r>
+      <w:proofErr w:type="gramEnd"/>
+    </w:p>
+    <w:p>
+      <w:pPr>
+        <w:rPr>
+          <w:color w:val="000000" w:themeColor="text1"/>
+          <w:sz w:val="20"/>
+          <w:szCs w:val="20"/>
           <w:u w:val="single"/>
           <w:lang w:val="en-US"/>
         </w:rPr>
@@ -484,17 +506,15 @@
           <w:lang w:val="en-US"/>
         </w:rPr>
       </w:pPr>
-      <w:proofErr w:type="gramStart"/>
-      <w:r>
-        <w:rPr>
-          <w:color w:val="000000" w:themeColor="text1"/>
-          <w:sz w:val="20"/>
-          <w:szCs w:val="20"/>
-          <w:lang w:val="en-US"/>
-        </w:rPr>
-        <w:t>Simples example,</w:t>
-      </w:r>
-      <w:proofErr w:type="gramEnd"/>
+      <w:r>
+        <w:rPr>
+          <w:color w:val="000000" w:themeColor="text1"/>
+          <w:sz w:val="20"/>
+          <w:szCs w:val="20"/>
+          <w:lang w:val="en-US"/>
+        </w:rPr>
+        <w:t>Simples example</w:t>
+      </w:r>
       <w:r>
         <w:rPr>
           <w:color w:val="000000" w:themeColor="text1"/>
@@ -833,7 +853,7 @@
           </mc:Choice>
           <mc:Fallback>
             <w:pict>
-              <v:shapetype w14:anchorId="797E14DA" id="_x0000_t32" coordsize="21600,21600" o:spt="32" o:oned="t" path="m,l21600,21600e" filled="f">
+              <v:shapetype w14:anchorId="41C54558" id="_x0000_t32" coordsize="21600,21600" o:spt="32" o:oned="t" path="m,l21600,21600e" filled="f">
                 <v:path arrowok="t" fillok="f" o:connecttype="none"/>
                 <o:lock v:ext="edit" shapetype="t"/>
               </v:shapetype>
@@ -1369,7 +1389,7 @@
           </mc:Choice>
           <mc:Fallback>
             <w:pict>
-              <v:shape w14:anchorId="53568636" id="Straight Arrow Connector 2" o:spid="_x0000_s1026" type="#_x0000_t32" style="position:absolute;margin-left:63.15pt;margin-top:23.85pt;width:46.6pt;height:0;z-index:251675648;visibility:visible;mso-wrap-style:square;mso-wrap-distance-left:9pt;mso-wrap-distance-top:0;mso-wrap-distance-right:9pt;mso-wrap-distance-bottom:0;mso-position-horizontal:absolute;mso-position-horizontal-relative:text;mso-position-vertical:absolute;mso-position-vertical-relative:text" o:gfxdata="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" strokecolor="#4472c4 [3204]" strokeweight=".5pt">
+              <v:shape w14:anchorId="4AA21F97" id="Straight Arrow Connector 2" o:spid="_x0000_s1026" type="#_x0000_t32" style="position:absolute;margin-left:63.15pt;margin-top:23.85pt;width:46.6pt;height:0;z-index:251675648;visibility:visible;mso-wrap-style:square;mso-wrap-distance-left:9pt;mso-wrap-distance-top:0;mso-wrap-distance-right:9pt;mso-wrap-distance-bottom:0;mso-position-horizontal:absolute;mso-position-horizontal-relative:text;mso-position-vertical:absolute;mso-position-vertical-relative:text" o:gfxdata="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" strokecolor="#4472c4 [3204]" strokeweight=".5pt">
                 <v:stroke endarrow="block" joinstyle="miter"/>
               </v:shape>
             </w:pict>
@@ -1445,7 +1465,7 @@
           </mc:Choice>
           <mc:Fallback>
             <w:pict>
-              <v:shape w14:anchorId="6E8153D5" id="Straight Arrow Connector 2" o:spid="_x0000_s1026" type="#_x0000_t32" style="position:absolute;margin-left:46pt;margin-top:42.1pt;width:22.45pt;height:26.3pt;z-index:251676672;visibility:visible;mso-wrap-style:square;mso-width-percent:0;mso-height-percent:0;mso-wrap-distance-left:9pt;mso-wrap-distance-top:0;mso-wrap-distance-right:9pt;mso-wrap-distance-bottom:0;mso-position-horizontal:absolute;mso-position-horizontal-relative:text;mso-position-vertical:absolute;mso-position-vertical-relative:text;mso-width-percent:0;mso-height-percent:0;mso-width-relative:margin;mso-height-relative:margin" o:gfxdata="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" strokecolor="#4472c4 [3204]" strokeweight=".5pt">
+              <v:shape w14:anchorId="0C1AE50F" id="Straight Arrow Connector 2" o:spid="_x0000_s1026" type="#_x0000_t32" style="position:absolute;margin-left:46pt;margin-top:42.1pt;width:22.45pt;height:26.3pt;z-index:251676672;visibility:visible;mso-wrap-style:square;mso-width-percent:0;mso-height-percent:0;mso-wrap-distance-left:9pt;mso-wrap-distance-top:0;mso-wrap-distance-right:9pt;mso-wrap-distance-bottom:0;mso-position-horizontal:absolute;mso-position-horizontal-relative:text;mso-position-vertical:absolute;mso-position-vertical-relative:text;mso-width-percent:0;mso-height-percent:0;mso-width-relative:margin;mso-height-relative:margin" o:gfxdata="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" strokecolor="#4472c4 [3204]" strokeweight=".5pt">
                 <v:stroke endarrow="block" joinstyle="miter"/>
               </v:shape>
             </w:pict>
@@ -1714,8 +1734,119 @@
           <w:szCs w:val="20"/>
           <w:lang w:val="en-US"/>
         </w:rPr>
+        <w:lastRenderedPageBreak/>
         <w:t>Draw on board what really happens:</w:t>
       </w:r>
+      <w:r>
+        <w:rPr>
+          <w:i/>
+          <w:iCs/>
+          <w:color w:val="000000" w:themeColor="text1"/>
+          <w:sz w:val="20"/>
+          <w:szCs w:val="20"/>
+          <w:lang w:val="en-US"/>
+        </w:rPr>
+        <w:t xml:space="preserve"> with both events </w:t>
+      </w:r>
+      <w:proofErr w:type="gramStart"/>
+      <w:r>
+        <w:rPr>
+          <w:i/>
+          <w:iCs/>
+          <w:color w:val="000000" w:themeColor="text1"/>
+          <w:sz w:val="20"/>
+          <w:szCs w:val="20"/>
+          <w:lang w:val="en-US"/>
+        </w:rPr>
+        <w:t>happening</w:t>
+      </w:r>
+      <w:proofErr w:type="gramEnd"/>
+      <w:r>
+        <w:rPr>
+          <w:i/>
+          <w:iCs/>
+          <w:color w:val="000000" w:themeColor="text1"/>
+          <w:sz w:val="20"/>
+          <w:szCs w:val="20"/>
+          <w:lang w:val="en-US"/>
+        </w:rPr>
+        <w:t xml:space="preserve"> </w:t>
+      </w:r>
+    </w:p>
+    <w:p>
+      <w:pPr>
+        <w:rPr>
+          <w:color w:val="FF0000"/>
+          <w:sz w:val="20"/>
+          <w:szCs w:val="20"/>
+          <w:lang w:val="en-US"/>
+        </w:rPr>
+      </w:pPr>
+      <w:r>
+        <w:rPr>
+          <w:color w:val="000000" w:themeColor="text1"/>
+          <w:sz w:val="20"/>
+          <w:szCs w:val="20"/>
+          <w:lang w:val="en-US"/>
+        </w:rPr>
+        <w:t>[</w:t>
+      </w:r>
+      <w:r>
+        <w:rPr>
+          <w:color w:val="FF0000"/>
+          <w:sz w:val="20"/>
+          <w:szCs w:val="20"/>
+          <w:lang w:val="en-US"/>
+        </w:rPr>
+        <w:t>Question</w:t>
+      </w:r>
+      <w:r>
+        <w:rPr>
+          <w:color w:val="FF0000"/>
+          <w:sz w:val="20"/>
+          <w:szCs w:val="20"/>
+          <w:lang w:val="en-US"/>
+        </w:rPr>
+        <w:t>: would it make sense to here draw people getting sick, and people getting Dead and censored.</w:t>
+      </w:r>
+    </w:p>
+    <w:p>
+      <w:pPr>
+        <w:rPr>
+          <w:color w:val="FF0000"/>
+          <w:sz w:val="20"/>
+          <w:szCs w:val="20"/>
+          <w:lang w:val="en-US"/>
+        </w:rPr>
+      </w:pPr>
+      <w:r>
+        <w:rPr>
+          <w:color w:val="FF0000"/>
+          <w:sz w:val="20"/>
+          <w:szCs w:val="20"/>
+          <w:lang w:val="en-US"/>
+        </w:rPr>
+        <w:t>Meaning a mix of events that are happening. Or only looking at one event type</w:t>
+      </w:r>
+      <w:r>
+        <w:rPr>
+          <w:color w:val="000000" w:themeColor="text1"/>
+          <w:sz w:val="20"/>
+          <w:szCs w:val="20"/>
+          <w:lang w:val="en-US"/>
+        </w:rPr>
+        <w:t>]</w:t>
+      </w:r>
+    </w:p>
+    <w:p>
+      <w:pPr>
+        <w:rPr>
+          <w:color w:val="000000" w:themeColor="text1"/>
+          <w:sz w:val="20"/>
+          <w:szCs w:val="20"/>
+          <w:lang w:val="en-US"/>
+        </w:rPr>
+      </w:pPr>
     </w:p>
     <w:p>
       <w:pPr>
@@ -1809,7 +1940,7 @@
           </mc:Choice>
           <mc:Fallback>
             <w:pict>
-              <v:line w14:anchorId="0F8DCD99" id="Straight Connector 5" o:spid="_x0000_s1026" style="position:absolute;z-index:251678720;visibility:visible;mso-wrap-style:square;mso-width-percent:0;mso-wrap-distance-left:9pt;mso-wrap-distance-top:0;mso-wrap-distance-right:9pt;mso-wrap-distance-bottom:0;mso-position-horizontal:absolute;mso-position-horizontal-relative:text;mso-position-vertical:absolute;mso-position-vertical-relative:text;mso-width-percent:0;mso-width-relative:margin" from="14.8pt,7.05pt" to="117.85pt,7.05pt" o:gfxdata="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" strokecolor="#4472c4 [3204]" strokeweight=".5pt">
+              <v:line w14:anchorId="10874C11" id="Straight Connector 5" o:spid="_x0000_s1026" style="position:absolute;z-index:251678720;visibility:visible;mso-wrap-style:square;mso-width-percent:0;mso-wrap-distance-left:9pt;mso-wrap-distance-top:0;mso-wrap-distance-right:9pt;mso-wrap-distance-bottom:0;mso-position-horizontal:absolute;mso-position-horizontal-relative:text;mso-position-vertical:absolute;mso-position-vertical-relative:text;mso-width-percent:0;mso-width-relative:margin" from="14.8pt,7.05pt" to="117.85pt,7.05pt" o:gfxdata="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" strokecolor="#4472c4 [3204]" strokeweight=".5pt">
                 <v:stroke joinstyle="miter"/>
               </v:line>
             </w:pict>
@@ -1876,7 +2007,7 @@
           </mc:Choice>
           <mc:Fallback>
             <w:pict>
-              <v:line w14:anchorId="33208FCB" id="Straight Connector 6" o:spid="_x0000_s1026" style="position:absolute;z-index:251683840;visibility:visible;mso-wrap-style:square;mso-wrap-distance-left:9pt;mso-wrap-distance-top:0;mso-wrap-distance-right:9pt;mso-wrap-distance-bottom:0;mso-position-horizontal:absolute;mso-position-horizontal-relative:text;mso-position-vertical:absolute;mso-position-vertical-relative:text" from="125.1pt,-28.35pt" to="125.1pt,80.85pt" o:gfxdata="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" strokecolor="#4472c4 [3204]" strokeweight=".5pt">
+              <v:line w14:anchorId="154D67E5" id="Straight Connector 6" o:spid="_x0000_s1026" style="position:absolute;z-index:251683840;visibility:visible;mso-wrap-style:square;mso-wrap-distance-left:9pt;mso-wrap-distance-top:0;mso-wrap-distance-right:9pt;mso-wrap-distance-bottom:0;mso-position-horizontal:absolute;mso-position-horizontal-relative:text;mso-position-vertical:absolute;mso-position-vertical-relative:text" from="125.1pt,-28.35pt" to="125.1pt,80.85pt" o:gfxdata="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" strokecolor="#4472c4 [3204]" strokeweight=".5pt">
                 <v:stroke joinstyle="miter"/>
               </v:line>
             </w:pict>
@@ -1943,7 +2074,7 @@
           </mc:Choice>
           <mc:Fallback>
             <w:pict>
-              <v:line w14:anchorId="719DD53D" id="Straight Connector 3" o:spid="_x0000_s1026" style="position:absolute;z-index:251677696;visibility:visible;mso-wrap-style:square;mso-wrap-distance-left:9pt;mso-wrap-distance-top:0;mso-wrap-distance-right:9pt;mso-wrap-distance-bottom:0;mso-position-horizontal:absolute;mso-position-horizontal-relative:text;mso-position-vertical:absolute;mso-position-vertical-relative:text" from="14.75pt,-28.35pt" to="14.75pt,74.95pt" o:gfxdata="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" strokecolor="#4472c4 [3204]" strokeweight=".5pt">
+              <v:line w14:anchorId="3FD436F4" id="Straight Connector 3" o:spid="_x0000_s1026" style="position:absolute;z-index:251677696;visibility:visible;mso-wrap-style:square;mso-wrap-distance-left:9pt;mso-wrap-distance-top:0;mso-wrap-distance-right:9pt;mso-wrap-distance-bottom:0;mso-position-horizontal:absolute;mso-position-horizontal-relative:text;mso-position-vertical:absolute;mso-position-vertical-relative:text" from="14.75pt,-28.35pt" to="14.75pt,74.95pt" o:gfxdata="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" strokecolor="#4472c4 [3204]" strokeweight=".5pt">
                 <v:stroke joinstyle="miter"/>
               </v:line>
             </w:pict>
@@ -2035,7 +2166,7 @@
           </mc:Choice>
           <mc:Fallback>
             <w:pict>
-              <v:line w14:anchorId="3B4B53F4" id="Straight Connector 5" o:spid="_x0000_s1026" style="position:absolute;z-index:251680768;visibility:visible;mso-wrap-style:square;mso-width-percent:0;mso-height-percent:0;mso-wrap-distance-left:9pt;mso-wrap-distance-top:0;mso-wrap-distance-right:9pt;mso-wrap-distance-bottom:0;mso-position-horizontal:absolute;mso-position-horizontal-relative:text;mso-position-vertical:absolute;mso-position-vertical-relative:text;mso-width-percent:0;mso-height-percent:0;mso-width-relative:margin;mso-height-relative:margin" from="14.8pt,6.7pt" to="31.05pt,6.7pt" o:gfxdata="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" strokecolor="#4472c4 [3204]" strokeweight=".5pt">
+              <v:line w14:anchorId="57540062" id="Straight Connector 5" o:spid="_x0000_s1026" style="position:absolute;z-index:251680768;visibility:visible;mso-wrap-style:square;mso-width-percent:0;mso-height-percent:0;mso-wrap-distance-left:9pt;mso-wrap-distance-top:0;mso-wrap-distance-right:9pt;mso-wrap-distance-bottom:0;mso-position-horizontal:absolute;mso-position-horizontal-relative:text;mso-position-vertical:absolute;mso-position-vertical-relative:text;mso-width-percent:0;mso-height-percent:0;mso-width-relative:margin;mso-height-relative:margin" from="14.8pt,6.7pt" to="31.05pt,6.7pt" o:gfxdata="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" strokecolor="#4472c4 [3204]" strokeweight=".5pt">
                 <v:stroke joinstyle="miter"/>
               </v:line>
             </w:pict>
@@ -2124,7 +2255,7 @@
           </mc:Choice>
           <mc:Fallback>
             <w:pict>
-              <v:line w14:anchorId="20506B92" id="Straight Connector 5" o:spid="_x0000_s1026" style="position:absolute;z-index:251682816;visibility:visible;mso-wrap-style:square;mso-width-percent:0;mso-wrap-distance-left:9pt;mso-wrap-distance-top:0;mso-wrap-distance-right:9pt;mso-wrap-distance-bottom:0;mso-position-horizontal:absolute;mso-position-horizontal-relative:text;mso-position-vertical:absolute;mso-position-vertical-relative:text;mso-width-percent:0;mso-width-relative:margin" from="14.95pt,6.45pt" to="65.7pt,6.45pt" o:gfxdata="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" strokecolor="#4472c4 [3204]" strokeweight=".5pt">
+              <v:line w14:anchorId="1D4AB4BE" id="Straight Connector 5" o:spid="_x0000_s1026" style="position:absolute;z-index:251682816;visibility:visible;mso-wrap-style:square;mso-width-percent:0;mso-wrap-distance-left:9pt;mso-wrap-distance-top:0;mso-wrap-distance-right:9pt;mso-wrap-distance-bottom:0;mso-position-horizontal:absolute;mso-position-horizontal-relative:text;mso-position-vertical:absolute;mso-position-vertical-relative:text;mso-width-percent:0;mso-width-relative:margin" from="14.95pt,6.45pt" to="65.7pt,6.45pt" o:gfxdata="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" strokecolor="#4472c4 [3204]" strokeweight=".5pt">
                 <v:stroke joinstyle="miter"/>
               </v:line>
             </w:pict>
@@ -2199,7 +2330,7 @@
           </mc:Choice>
           <mc:Fallback>
             <w:pict>
-              <v:shapetype w14:anchorId="786510A7" id="_x0000_t88" coordsize="21600,21600" o:spt="88" adj="1800,10800" path="m,qx10800@0l10800@2qy21600@11,10800@3l10800@1qy,21600e" filled="f">
+              <v:shapetype w14:anchorId="64F5B13F" id="_x0000_t88" coordsize="21600,21600" o:spt="88" adj="1800,10800" path="m,qx10800@0l10800@2qy21600@11,10800@3l10800@1qy,21600e" filled="f">
                 <v:formulas>
                   <v:f eqn="val #0"/>
                   <v:f eqn="sum 21600 0 #0"/>
@@ -2309,7 +2440,7 @@
           </mc:Choice>
           <mc:Fallback>
             <w:pict>
-              <v:line w14:anchorId="04A89BA9" id="Straight Connector 5" o:spid="_x0000_s1026" style="position:absolute;z-index:251686912;visibility:visible;mso-wrap-style:square;mso-width-percent:0;mso-wrap-distance-left:9pt;mso-wrap-distance-top:0;mso-wrap-distance-right:9pt;mso-wrap-distance-bottom:0;mso-position-horizontal:absolute;mso-position-horizontal-relative:text;mso-position-vertical:absolute;mso-position-vertical-relative:text;mso-width-percent:0;mso-width-relative:margin" from="14.9pt,6.15pt" to="65.65pt,6.15pt" o:gfxdata="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" strokecolor="#4472c4 [3204]" strokeweight=".5pt">
+              <v:line w14:anchorId="23609376" id="Straight Connector 5" o:spid="_x0000_s1026" style="position:absolute;z-index:251686912;visibility:visible;mso-wrap-style:square;mso-width-percent:0;mso-wrap-distance-left:9pt;mso-wrap-distance-top:0;mso-wrap-distance-right:9pt;mso-wrap-distance-bottom:0;mso-position-horizontal:absolute;mso-position-horizontal-relative:text;mso-position-vertical:absolute;mso-position-vertical-relative:text;mso-width-percent:0;mso-width-relative:margin" from="14.9pt,6.15pt" to="65.65pt,6.15pt" o:gfxdata="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" strokecolor="#4472c4 [3204]" strokeweight=".5pt">
                 <v:stroke joinstyle="miter"/>
               </v:line>
             </w:pict>
@@ -2398,7 +2529,7 @@
           </mc:Choice>
           <mc:Fallback>
             <w:pict>
-              <v:line w14:anchorId="080D868A" id="Straight Connector 5" o:spid="_x0000_s1026" style="position:absolute;z-index:251688960;visibility:visible;mso-wrap-style:square;mso-width-percent:0;mso-wrap-distance-left:9pt;mso-wrap-distance-top:0;mso-wrap-distance-right:9pt;mso-wrap-distance-bottom:0;mso-position-horizontal:absolute;mso-position-horizontal-relative:text;mso-position-vertical:absolute;mso-position-vertical-relative:text;mso-width-percent:0;mso-width-relative:margin" from="15.1pt,8pt" to="65.85pt,8pt" o:gfxdata="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" strokecolor="#4472c4 [3204]" strokeweight=".5pt">
+              <v:line w14:anchorId="63BF72CF" id="Straight Connector 5" o:spid="_x0000_s1026" style="position:absolute;z-index:251688960;visibility:visible;mso-wrap-style:square;mso-width-percent:0;mso-wrap-distance-left:9pt;mso-wrap-distance-top:0;mso-wrap-distance-right:9pt;mso-wrap-distance-bottom:0;mso-position-horizontal:absolute;mso-position-horizontal-relative:text;mso-position-vertical:absolute;mso-position-vertical-relative:text;mso-width-percent:0;mso-width-relative:margin" from="15.1pt,8pt" to="65.85pt,8pt" o:gfxdata="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" strokecolor="#4472c4 [3204]" strokeweight=".5pt">
                 <v:stroke joinstyle="miter"/>
               </v:line>
             </w:pict>
@@ -2487,7 +2618,7 @@
           </mc:Choice>
           <mc:Fallback>
             <w:pict>
-              <v:line w14:anchorId="04F1F387" id="Straight Connector 5" o:spid="_x0000_s1026" style="position:absolute;z-index:251691008;visibility:visible;mso-wrap-style:square;mso-width-percent:0;mso-wrap-distance-left:9pt;mso-wrap-distance-top:0;mso-wrap-distance-right:9pt;mso-wrap-distance-bottom:0;mso-position-horizontal:absolute;mso-position-horizontal-relative:text;mso-position-vertical:absolute;mso-position-vertical-relative:text;mso-width-percent:0;mso-width-relative:margin" from="15.1pt,7.4pt" to="65.85pt,7.4pt" o:gfxdata="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" strokecolor="#4472c4 [3204]" strokeweight=".5pt">
+              <v:line w14:anchorId="6F0C6D41" id="Straight Connector 5" o:spid="_x0000_s1026" style="position:absolute;z-index:251691008;visibility:visible;mso-wrap-style:square;mso-width-percent:0;mso-wrap-distance-left:9pt;mso-wrap-distance-top:0;mso-wrap-distance-right:9pt;mso-wrap-distance-bottom:0;mso-position-horizontal:absolute;mso-position-horizontal-relative:text;mso-position-vertical:absolute;mso-position-vertical-relative:text;mso-width-percent:0;mso-width-relative:margin" from="15.1pt,7.4pt" to="65.85pt,7.4pt" o:gfxdata="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" strokecolor="#4472c4 [3204]" strokeweight=".5pt">
                 <v:stroke joinstyle="miter"/>
               </v:line>
             </w:pict>
@@ -2672,6 +2803,24 @@
         </w:rPr>
         <w:t xml:space="preserve">We are having this </w:t>
       </w:r>
+      <w:r>
+        <w:rPr>
+          <w:color w:val="000000" w:themeColor="text1"/>
+          <w:sz w:val="20"/>
+          <w:szCs w:val="20"/>
+          <w:lang w:val="en-US"/>
+        </w:rPr>
+        <w:t>problem because</w:t>
+      </w:r>
+      <w:r>
+        <w:rPr>
+          <w:color w:val="000000" w:themeColor="text1"/>
+          <w:sz w:val="20"/>
+          <w:szCs w:val="20"/>
+          <w:lang w:val="en-US"/>
+        </w:rPr>
+        <w:t xml:space="preserve"> we are using discrete time in our models. </w:t>
+      </w:r>
       <w:proofErr w:type="gramStart"/>
       <w:r>
         <w:rPr>
@@ -2680,7 +2829,7 @@
           <w:szCs w:val="20"/>
           <w:lang w:val="en-US"/>
         </w:rPr>
-        <w:t>problem, because</w:t>
+        <w:t>While in reality, time</w:t>
       </w:r>
       <w:proofErr w:type="gramEnd"/>
       <w:r>
@@ -2690,8 +2839,46 @@
           <w:szCs w:val="20"/>
           <w:lang w:val="en-US"/>
         </w:rPr>
-        <w:t xml:space="preserve"> we are using discrete time in our models. </w:t>
-      </w:r>
+        <w:t xml:space="preserve"> is </w:t>
+      </w:r>
+      <w:r>
+        <w:rPr>
+          <w:color w:val="000000" w:themeColor="text1"/>
+          <w:sz w:val="20"/>
+          <w:szCs w:val="20"/>
+          <w:lang w:val="en-US"/>
+        </w:rPr>
+        <w:t xml:space="preserve">continuous </w:t>
+      </w:r>
+      <w:r>
+        <w:rPr>
+          <w:color w:val="000000" w:themeColor="text1"/>
+          <w:sz w:val="20"/>
+          <w:szCs w:val="20"/>
+          <w:lang w:val="en-US"/>
+        </w:rPr>
+        <w:t xml:space="preserve">and therefore, in our model we have to deal with competing events. </w:t>
+      </w:r>
+    </w:p>
+    <w:p>
+      <w:pPr>
+        <w:rPr>
+          <w:color w:val="000000" w:themeColor="text1"/>
+          <w:sz w:val="20"/>
+          <w:szCs w:val="20"/>
+          <w:lang w:val="en-US"/>
+        </w:rPr>
+      </w:pPr>
+    </w:p>
+    <w:p>
+      <w:pPr>
+        <w:rPr>
+          <w:color w:val="000000" w:themeColor="text1"/>
+          <w:sz w:val="20"/>
+          <w:szCs w:val="20"/>
+          <w:lang w:val="en-US"/>
+        </w:rPr>
+      </w:pPr>
       <w:proofErr w:type="gramStart"/>
       <w:r>
         <w:rPr>
@@ -2700,7 +2887,7 @@
           <w:szCs w:val="20"/>
           <w:lang w:val="en-US"/>
         </w:rPr>
-        <w:t>While in reality, time</w:t>
+        <w:t>One solution,</w:t>
       </w:r>
       <w:proofErr w:type="gramEnd"/>
       <w:r>
@@ -2710,64 +2897,6 @@
           <w:szCs w:val="20"/>
           <w:lang w:val="en-US"/>
         </w:rPr>
-        <w:t xml:space="preserve"> is </w:t>
-      </w:r>
-      <w:r>
-        <w:rPr>
-          <w:color w:val="000000" w:themeColor="text1"/>
-          <w:sz w:val="20"/>
-          <w:szCs w:val="20"/>
-          <w:lang w:val="en-US"/>
-        </w:rPr>
-        <w:t xml:space="preserve">continuous </w:t>
-      </w:r>
-      <w:r>
-        <w:rPr>
-          <w:color w:val="000000" w:themeColor="text1"/>
-          <w:sz w:val="20"/>
-          <w:szCs w:val="20"/>
-          <w:lang w:val="en-US"/>
-        </w:rPr>
-        <w:t xml:space="preserve">and therefore, in our model we have to deal with competing events. </w:t>
-      </w:r>
-    </w:p>
-    <w:p>
-      <w:pPr>
-        <w:rPr>
-          <w:color w:val="000000" w:themeColor="text1"/>
-          <w:sz w:val="20"/>
-          <w:szCs w:val="20"/>
-          <w:lang w:val="en-US"/>
-        </w:rPr>
-      </w:pPr>
-    </w:p>
-    <w:p>
-      <w:pPr>
-        <w:rPr>
-          <w:color w:val="000000" w:themeColor="text1"/>
-          <w:sz w:val="20"/>
-          <w:szCs w:val="20"/>
-          <w:lang w:val="en-US"/>
-        </w:rPr>
-      </w:pPr>
-      <w:proofErr w:type="gramStart"/>
-      <w:r>
-        <w:rPr>
-          <w:color w:val="000000" w:themeColor="text1"/>
-          <w:sz w:val="20"/>
-          <w:szCs w:val="20"/>
-          <w:lang w:val="en-US"/>
-        </w:rPr>
-        <w:t>One solution,</w:t>
-      </w:r>
-      <w:proofErr w:type="gramEnd"/>
-      <w:r>
-        <w:rPr>
-          <w:color w:val="000000" w:themeColor="text1"/>
-          <w:sz w:val="20"/>
-          <w:szCs w:val="20"/>
-          <w:lang w:val="en-US"/>
-        </w:rPr>
         <w:t xml:space="preserve"> is to make our cycle length as short as possible, but this comes with additional computational time. </w:t>
       </w:r>
     </w:p>
@@ -2826,19 +2955,35 @@
           <w:szCs w:val="20"/>
           <w:lang w:val="en-US"/>
         </w:rPr>
-        <w:t xml:space="preserve">We say we know who experiences the event (20 transitioned to sick), and we assume were censored. </w:t>
-      </w:r>
-      <w:proofErr w:type="gramStart"/>
-      <w:r>
-        <w:rPr>
-          <w:color w:val="000000" w:themeColor="text1"/>
-          <w:sz w:val="20"/>
-          <w:szCs w:val="20"/>
-          <w:lang w:val="en-US"/>
-        </w:rPr>
-        <w:t>Similarly</w:t>
-      </w:r>
-      <w:proofErr w:type="gramEnd"/>
+        <w:t>We say we know who experiences the event (20 transitioned to sick), and we assume</w:t>
+      </w:r>
+      <w:r>
+        <w:rPr>
+          <w:color w:val="000000" w:themeColor="text1"/>
+          <w:sz w:val="20"/>
+          <w:szCs w:val="20"/>
+          <w:lang w:val="en-US"/>
+        </w:rPr>
+        <w:t xml:space="preserve"> the others</w:t>
+      </w:r>
+      <w:r>
+        <w:rPr>
+          <w:color w:val="000000" w:themeColor="text1"/>
+          <w:sz w:val="20"/>
+          <w:szCs w:val="20"/>
+          <w:lang w:val="en-US"/>
+        </w:rPr>
+        <w:t xml:space="preserve"> were censored. </w:t>
+      </w:r>
+      <w:r>
+        <w:rPr>
+          <w:color w:val="000000" w:themeColor="text1"/>
+          <w:sz w:val="20"/>
+          <w:szCs w:val="20"/>
+          <w:lang w:val="en-US"/>
+        </w:rPr>
+        <w:t>Similarly,</w:t>
+      </w:r>
       <w:r>
         <w:rPr>
           <w:color w:val="000000" w:themeColor="text1"/>
@@ -2919,19 +3064,37 @@
           <w:szCs w:val="20"/>
           <w:lang w:val="en-US"/>
         </w:rPr>
-        <w:t xml:space="preserve">Individuals at risk of </w:t>
-      </w:r>
-      <w:proofErr w:type="gramStart"/>
-      <w:r>
-        <w:rPr>
-          <w:color w:val="000000" w:themeColor="text1"/>
-          <w:sz w:val="20"/>
-          <w:szCs w:val="20"/>
-          <w:lang w:val="en-US"/>
-        </w:rPr>
-        <w:t>dying</w:t>
-      </w:r>
-      <w:proofErr w:type="gramEnd"/>
+        <w:t>Individuals at risk of dying</w:t>
+      </w:r>
+      <w:r>
+        <w:rPr>
+          <w:color w:val="000000" w:themeColor="text1"/>
+          <w:sz w:val="20"/>
+          <w:szCs w:val="20"/>
+          <w:lang w:val="en-US"/>
+        </w:rPr>
+        <w:t xml:space="preserve"> (</w:t>
+      </w:r>
+      <w:proofErr w:type="spellStart"/>
+      <w:r>
+        <w:rPr>
+          <w:color w:val="000000" w:themeColor="text1"/>
+          <w:sz w:val="20"/>
+          <w:szCs w:val="20"/>
+          <w:lang w:val="en-US"/>
+        </w:rPr>
+        <w:t>df_HS</w:t>
+      </w:r>
+      <w:proofErr w:type="spellEnd"/>
+      <w:r>
+        <w:rPr>
+          <w:color w:val="000000" w:themeColor="text1"/>
+          <w:sz w:val="20"/>
+          <w:szCs w:val="20"/>
+          <w:lang w:val="en-US"/>
+        </w:rPr>
+        <w:t>)</w:t>
+      </w:r>
     </w:p>
     <w:p>
       <w:pPr>
@@ -2954,27 +3117,36 @@
           <w:szCs w:val="20"/>
           <w:lang w:val="en-US"/>
         </w:rPr>
-        <w:t xml:space="preserve">Individuals at risk of getting </w:t>
-      </w:r>
-      <w:proofErr w:type="gramStart"/>
-      <w:r>
-        <w:rPr>
-          <w:color w:val="000000" w:themeColor="text1"/>
-          <w:sz w:val="20"/>
-          <w:szCs w:val="20"/>
-          <w:lang w:val="en-US"/>
-        </w:rPr>
-        <w:t>sick</w:t>
-      </w:r>
-      <w:proofErr w:type="gramEnd"/>
-      <w:r>
-        <w:rPr>
-          <w:color w:val="000000" w:themeColor="text1"/>
-          <w:sz w:val="20"/>
-          <w:szCs w:val="20"/>
-          <w:lang w:val="en-US"/>
-        </w:rPr>
-        <w:t xml:space="preserve"> </w:t>
+        <w:t xml:space="preserve">Individuals at risk of getting sick </w:t>
+      </w:r>
+      <w:r>
+        <w:rPr>
+          <w:color w:val="000000" w:themeColor="text1"/>
+          <w:sz w:val="20"/>
+          <w:szCs w:val="20"/>
+          <w:lang w:val="en-US"/>
+        </w:rPr>
+        <w:t>(</w:t>
+      </w:r>
+      <w:proofErr w:type="spellStart"/>
+      <w:r>
+        <w:rPr>
+          <w:color w:val="000000" w:themeColor="text1"/>
+          <w:sz w:val="20"/>
+          <w:szCs w:val="20"/>
+          <w:lang w:val="en-US"/>
+        </w:rPr>
+        <w:t>df_HD</w:t>
+      </w:r>
+      <w:proofErr w:type="spellEnd"/>
+      <w:r>
+        <w:rPr>
+          <w:color w:val="000000" w:themeColor="text1"/>
+          <w:sz w:val="20"/>
+          <w:szCs w:val="20"/>
+          <w:lang w:val="en-US"/>
+        </w:rPr>
+        <w:t>)</w:t>
       </w:r>
     </w:p>
     <w:p>
@@ -3616,17 +3788,7 @@
           <w:szCs w:val="20"/>
           <w:lang w:val="en-US"/>
         </w:rPr>
-        <w:t xml:space="preserve">flexible option. </w:t>
-      </w:r>
-      <w:r>
-        <w:rPr>
-          <w:color w:val="000000" w:themeColor="text1"/>
-          <w:sz w:val="20"/>
-          <w:szCs w:val="20"/>
-          <w:lang w:val="en-US"/>
-        </w:rPr>
-        <w:lastRenderedPageBreak/>
-        <w:t xml:space="preserve">The parametric models, </w:t>
+        <w:t xml:space="preserve">flexible option. The parametric models, </w:t>
       </w:r>
       <w:r>
         <w:rPr>
@@ -3908,6 +4070,160 @@
         </w:rPr>
         <w:t xml:space="preserve">now </w:t>
       </w:r>
+      <w:r>
+        <w:rPr>
+          <w:color w:val="000000" w:themeColor="text1"/>
+          <w:sz w:val="20"/>
+          <w:szCs w:val="20"/>
+          <w:lang w:val="en-US"/>
+        </w:rPr>
+        <w:t xml:space="preserve">able to extrapolate for the time </w:t>
+      </w:r>
+      <w:r>
+        <w:rPr>
+          <w:color w:val="000000" w:themeColor="text1"/>
+          <w:sz w:val="20"/>
+          <w:szCs w:val="20"/>
+          <w:lang w:val="en-US"/>
+        </w:rPr>
+        <w:t xml:space="preserve">horizon </w:t>
+      </w:r>
+      <w:r>
+        <w:rPr>
+          <w:color w:val="000000" w:themeColor="text1"/>
+          <w:sz w:val="20"/>
+          <w:szCs w:val="20"/>
+          <w:lang w:val="en-US"/>
+        </w:rPr>
+        <w:t xml:space="preserve">we need in our model. </w:t>
+      </w:r>
+    </w:p>
+    <w:p>
+      <w:pPr>
+        <w:rPr>
+          <w:color w:val="000000" w:themeColor="text1"/>
+          <w:sz w:val="20"/>
+          <w:szCs w:val="20"/>
+          <w:lang w:val="en-US"/>
+        </w:rPr>
+      </w:pPr>
+    </w:p>
+    <w:p>
+      <w:pPr>
+        <w:rPr>
+          <w:color w:val="000000" w:themeColor="text1"/>
+          <w:sz w:val="20"/>
+          <w:szCs w:val="20"/>
+          <w:lang w:val="en-US"/>
+        </w:rPr>
+      </w:pPr>
+      <w:r>
+        <w:rPr>
+          <w:color w:val="000000" w:themeColor="text1"/>
+          <w:sz w:val="20"/>
+          <w:szCs w:val="20"/>
+          <w:lang w:val="en-US"/>
+        </w:rPr>
+        <w:t xml:space="preserve">What we see, it that the rate in the beginning is somehow constant and after some cycles not one is transitioning anymore. </w:t>
+      </w:r>
+      <w:proofErr w:type="gramStart"/>
+      <w:r>
+        <w:rPr>
+          <w:color w:val="000000" w:themeColor="text1"/>
+          <w:sz w:val="20"/>
+          <w:szCs w:val="20"/>
+          <w:lang w:val="en-US"/>
+        </w:rPr>
+        <w:t>So</w:t>
+      </w:r>
+      <w:proofErr w:type="gramEnd"/>
+      <w:r>
+        <w:rPr>
+          <w:color w:val="000000" w:themeColor="text1"/>
+          <w:sz w:val="20"/>
+          <w:szCs w:val="20"/>
+          <w:lang w:val="en-US"/>
+        </w:rPr>
+        <w:t xml:space="preserve"> when you did not transition in the first years, you are likely to stay in that state but this data is not dealing with the other transition. </w:t>
+      </w:r>
+    </w:p>
+    <w:p>
+      <w:pPr>
+        <w:rPr>
+          <w:color w:val="000000" w:themeColor="text1"/>
+          <w:sz w:val="20"/>
+          <w:szCs w:val="20"/>
+          <w:lang w:val="en-US"/>
+        </w:rPr>
+      </w:pPr>
+    </w:p>
+    <w:p>
+      <w:pPr>
+        <w:rPr>
+          <w:color w:val="000000" w:themeColor="text1"/>
+          <w:sz w:val="20"/>
+          <w:szCs w:val="20"/>
+          <w:lang w:val="en-US"/>
+        </w:rPr>
+      </w:pPr>
+      <w:r>
+        <w:rPr>
+          <w:color w:val="000000" w:themeColor="text1"/>
+          <w:sz w:val="20"/>
+          <w:szCs w:val="20"/>
+          <w:lang w:val="en-US"/>
+        </w:rPr>
+        <w:t xml:space="preserve">Sometimes, when you like to compare your data with for example data you have in Excel spreadsheets it is important to extract the survival probabilities for specific time points. With the </w:t>
+      </w:r>
+      <w:r>
+        <w:rPr>
+          <w:i/>
+          <w:iCs/>
+          <w:color w:val="000000" w:themeColor="text1"/>
+          <w:sz w:val="20"/>
+          <w:szCs w:val="20"/>
+          <w:lang w:val="en-US"/>
+        </w:rPr>
+        <w:t>summary</w:t>
+      </w:r>
+      <w:r>
+        <w:rPr>
+          <w:color w:val="000000" w:themeColor="text1"/>
+          <w:sz w:val="20"/>
+          <w:szCs w:val="20"/>
+          <w:lang w:val="en-US"/>
+        </w:rPr>
+        <w:t xml:space="preserve"> function, you can extract the survival probabilities on the times points you specified. Which makes comparing model output with external data possible.  </w:t>
+      </w:r>
+    </w:p>
+    <w:p>
+      <w:pPr>
+        <w:rPr>
+          <w:color w:val="000000" w:themeColor="text1"/>
+          <w:sz w:val="20"/>
+          <w:szCs w:val="20"/>
+          <w:lang w:val="en-US"/>
+        </w:rPr>
+      </w:pPr>
+    </w:p>
+    <w:p>
+      <w:pPr>
+        <w:rPr>
+          <w:color w:val="000000" w:themeColor="text1"/>
+          <w:sz w:val="20"/>
+          <w:szCs w:val="20"/>
+          <w:lang w:val="en-US"/>
+        </w:rPr>
+      </w:pPr>
+      <w:r>
+        <w:rPr>
+          <w:color w:val="000000" w:themeColor="text1"/>
+          <w:sz w:val="20"/>
+          <w:szCs w:val="20"/>
+          <w:lang w:val="en-US"/>
+        </w:rPr>
+        <w:t xml:space="preserve">The good thing about this, is that now in R can </w:t>
+      </w:r>
       <w:proofErr w:type="spellStart"/>
       <w:r>
         <w:rPr>
@@ -3916,7 +4232,7 @@
           <w:szCs w:val="20"/>
           <w:lang w:val="en-US"/>
         </w:rPr>
-        <w:t>able</w:t>
+        <w:t>can</w:t>
       </w:r>
       <w:proofErr w:type="spellEnd"/>
       <w:r>
@@ -3926,54 +4242,56 @@
           <w:szCs w:val="20"/>
           <w:lang w:val="en-US"/>
         </w:rPr>
-        <w:t xml:space="preserve"> to extrapolate for the time </w:t>
-      </w:r>
-      <w:r>
-        <w:rPr>
-          <w:color w:val="000000" w:themeColor="text1"/>
-          <w:sz w:val="20"/>
-          <w:szCs w:val="20"/>
-          <w:lang w:val="en-US"/>
-        </w:rPr>
-        <w:t xml:space="preserve">horizon </w:t>
-      </w:r>
-      <w:r>
-        <w:rPr>
-          <w:color w:val="000000" w:themeColor="text1"/>
-          <w:sz w:val="20"/>
-          <w:szCs w:val="20"/>
-          <w:lang w:val="en-US"/>
-        </w:rPr>
-        <w:t xml:space="preserve">we need in our model. </w:t>
-      </w:r>
-    </w:p>
-    <w:p>
-      <w:pPr>
-        <w:rPr>
-          <w:color w:val="000000" w:themeColor="text1"/>
-          <w:sz w:val="20"/>
-          <w:szCs w:val="20"/>
-          <w:lang w:val="en-US"/>
-        </w:rPr>
-      </w:pPr>
-    </w:p>
-    <w:p>
-      <w:pPr>
-        <w:rPr>
-          <w:color w:val="000000" w:themeColor="text1"/>
-          <w:sz w:val="20"/>
-          <w:szCs w:val="20"/>
-          <w:lang w:val="en-US"/>
-        </w:rPr>
-      </w:pPr>
-      <w:r>
-        <w:rPr>
-          <w:color w:val="000000" w:themeColor="text1"/>
-          <w:sz w:val="20"/>
-          <w:szCs w:val="20"/>
-          <w:lang w:val="en-US"/>
-        </w:rPr>
-        <w:t xml:space="preserve">What we see, it that the rate in the beginning is somehow constant and after some cycles not one is transitioning anymore. </w:t>
+        <w:t xml:space="preserve"> increase the “</w:t>
+      </w:r>
+      <w:proofErr w:type="spellStart"/>
+      <w:r>
+        <w:rPr>
+          <w:color w:val="000000" w:themeColor="text1"/>
+          <w:sz w:val="20"/>
+          <w:szCs w:val="20"/>
+          <w:lang w:val="en-US"/>
+        </w:rPr>
+        <w:t>xlim</w:t>
+      </w:r>
+      <w:proofErr w:type="spellEnd"/>
+      <w:r>
+        <w:rPr>
+          <w:color w:val="000000" w:themeColor="text1"/>
+          <w:sz w:val="20"/>
+          <w:szCs w:val="20"/>
+          <w:lang w:val="en-US"/>
+        </w:rPr>
+        <w:t>” and extrapolate into the future.</w:t>
+      </w:r>
+    </w:p>
+    <w:p>
+      <w:pPr>
+        <w:rPr>
+          <w:color w:val="000000" w:themeColor="text1"/>
+          <w:sz w:val="20"/>
+          <w:szCs w:val="20"/>
+          <w:lang w:val="en-US"/>
+        </w:rPr>
+      </w:pPr>
+    </w:p>
+    <w:p>
+      <w:pPr>
+        <w:rPr>
+          <w:color w:val="000000" w:themeColor="text1"/>
+          <w:sz w:val="20"/>
+          <w:szCs w:val="20"/>
+          <w:lang w:val="en-US"/>
+        </w:rPr>
+      </w:pPr>
+      <w:r>
+        <w:rPr>
+          <w:color w:val="000000" w:themeColor="text1"/>
+          <w:sz w:val="20"/>
+          <w:szCs w:val="20"/>
+          <w:lang w:val="en-US"/>
+        </w:rPr>
+        <w:t xml:space="preserve">In our example we tried to fit a Weibull distribution, but in fact we like to try many </w:t>
       </w:r>
       <w:proofErr w:type="gramStart"/>
       <w:r>
@@ -3983,7 +4301,7 @@
           <w:szCs w:val="20"/>
           <w:lang w:val="en-US"/>
         </w:rPr>
-        <w:t>So</w:t>
+        <w:t>distribution</w:t>
       </w:r>
       <w:proofErr w:type="gramEnd"/>
       <w:r>
@@ -3993,136 +4311,231 @@
           <w:szCs w:val="20"/>
           <w:lang w:val="en-US"/>
         </w:rPr>
-        <w:t xml:space="preserve"> when you did not transition in the first years, you are likely to stay in that state but this data is not dealing with the other transition. </w:t>
-      </w:r>
-    </w:p>
-    <w:p>
-      <w:pPr>
-        <w:rPr>
-          <w:color w:val="000000" w:themeColor="text1"/>
-          <w:sz w:val="20"/>
-          <w:szCs w:val="20"/>
-          <w:lang w:val="en-US"/>
-        </w:rPr>
-      </w:pPr>
-    </w:p>
-    <w:p>
-      <w:pPr>
-        <w:rPr>
-          <w:b/>
-          <w:bCs/>
-          <w:color w:val="000000" w:themeColor="text1"/>
-          <w:sz w:val="20"/>
-          <w:szCs w:val="20"/>
-          <w:lang w:val="en-US"/>
-        </w:rPr>
-      </w:pPr>
-      <w:r>
-        <w:rPr>
-          <w:b/>
-          <w:bCs/>
-          <w:color w:val="000000" w:themeColor="text1"/>
-          <w:sz w:val="20"/>
-          <w:szCs w:val="20"/>
-        </w:rPr>
-        <w:t>Practical Considerations</w:t>
-      </w:r>
-      <w:r>
-        <w:rPr>
-          <w:b/>
-          <w:bCs/>
-          <w:color w:val="000000" w:themeColor="text1"/>
-          <w:sz w:val="20"/>
-          <w:szCs w:val="20"/>
-          <w:lang w:val="en-US"/>
-        </w:rPr>
-        <w:t>, Data extra</w:t>
-      </w:r>
-      <w:r>
-        <w:rPr>
-          <w:b/>
-          <w:bCs/>
-          <w:color w:val="000000" w:themeColor="text1"/>
-          <w:sz w:val="20"/>
-          <w:szCs w:val="20"/>
-          <w:lang w:val="en-US"/>
-        </w:rPr>
-        <w:t xml:space="preserve">ction and comparison </w:t>
-      </w:r>
-    </w:p>
-    <w:p>
-      <w:pPr>
-        <w:rPr>
-          <w:color w:val="000000" w:themeColor="text1"/>
-          <w:sz w:val="20"/>
-          <w:szCs w:val="20"/>
-          <w:lang w:val="en-US"/>
-        </w:rPr>
-      </w:pPr>
-      <w:r>
-        <w:rPr>
-          <w:color w:val="000000" w:themeColor="text1"/>
-          <w:sz w:val="20"/>
-          <w:szCs w:val="20"/>
-          <w:lang w:val="en-US"/>
-        </w:rPr>
-        <w:t xml:space="preserve">Sometimes, when you like to compare your data with for example data you have in </w:t>
-      </w:r>
-      <w:r>
-        <w:rPr>
-          <w:color w:val="000000" w:themeColor="text1"/>
-          <w:sz w:val="20"/>
-          <w:szCs w:val="20"/>
-          <w:lang w:val="en-US"/>
-        </w:rPr>
-        <w:t>Excel spreadsheets</w:t>
-      </w:r>
-      <w:r>
-        <w:rPr>
-          <w:color w:val="000000" w:themeColor="text1"/>
-          <w:sz w:val="20"/>
-          <w:szCs w:val="20"/>
-          <w:lang w:val="en-US"/>
-        </w:rPr>
-        <w:t xml:space="preserve"> it is important to extract the survival probabilities</w:t>
-      </w:r>
-      <w:r>
-        <w:rPr>
-          <w:color w:val="000000" w:themeColor="text1"/>
-          <w:sz w:val="20"/>
-          <w:szCs w:val="20"/>
-          <w:lang w:val="en-US"/>
-        </w:rPr>
-        <w:t xml:space="preserve"> for specific time points</w:t>
-      </w:r>
-      <w:r>
-        <w:rPr>
-          <w:color w:val="000000" w:themeColor="text1"/>
-          <w:sz w:val="20"/>
-          <w:szCs w:val="20"/>
-          <w:lang w:val="en-US"/>
-        </w:rPr>
-        <w:t xml:space="preserve">. With the summary function, you can extract the survival probabilities on the times points you specified. </w:t>
-      </w:r>
-      <w:r>
-        <w:rPr>
-          <w:color w:val="000000" w:themeColor="text1"/>
-          <w:sz w:val="20"/>
-          <w:szCs w:val="20"/>
-          <w:lang w:val="en-US"/>
-        </w:rPr>
-        <w:t xml:space="preserve">Which makes comparing model output with external data possible.  </w:t>
-      </w:r>
-    </w:p>
-    <w:p>
-      <w:pPr>
-        <w:rPr>
-          <w:color w:val="000000" w:themeColor="text1"/>
-          <w:sz w:val="20"/>
-          <w:szCs w:val="20"/>
-          <w:lang w:val="en-US"/>
-        </w:rPr>
-      </w:pPr>
+        <w:t xml:space="preserve"> and like to select the best one. Rather </w:t>
+      </w:r>
+      <w:proofErr w:type="spellStart"/>
+      <w:r>
+        <w:rPr>
+          <w:color w:val="000000" w:themeColor="text1"/>
+          <w:sz w:val="20"/>
+          <w:szCs w:val="20"/>
+          <w:lang w:val="en-US"/>
+        </w:rPr>
+        <w:t>then</w:t>
+      </w:r>
+      <w:proofErr w:type="spellEnd"/>
+      <w:r>
+        <w:rPr>
+          <w:color w:val="000000" w:themeColor="text1"/>
+          <w:sz w:val="20"/>
+          <w:szCs w:val="20"/>
+          <w:lang w:val="en-US"/>
+        </w:rPr>
+        <w:t xml:space="preserve"> going one by one, there is a “wrapper function” to do this using </w:t>
+      </w:r>
+      <w:proofErr w:type="spellStart"/>
+      <w:proofErr w:type="gramStart"/>
+      <w:r>
+        <w:rPr>
+          <w:color w:val="000000" w:themeColor="text1"/>
+          <w:sz w:val="20"/>
+          <w:szCs w:val="20"/>
+          <w:lang w:val="en-US"/>
+        </w:rPr>
+        <w:t>fit.models</w:t>
+      </w:r>
+      <w:proofErr w:type="spellEnd"/>
+      <w:proofErr w:type="gramEnd"/>
+    </w:p>
+    <w:p>
+      <w:pPr>
+        <w:rPr>
+          <w:color w:val="000000" w:themeColor="text1"/>
+          <w:sz w:val="20"/>
+          <w:szCs w:val="20"/>
+          <w:lang w:val="en-US"/>
+        </w:rPr>
+      </w:pPr>
+    </w:p>
+    <w:p>
+      <w:pPr>
+        <w:rPr>
+          <w:color w:val="000000" w:themeColor="text1"/>
+          <w:sz w:val="20"/>
+          <w:szCs w:val="20"/>
+          <w:lang w:val="en-US"/>
+        </w:rPr>
+      </w:pPr>
+      <w:r>
+        <w:rPr>
+          <w:color w:val="000000" w:themeColor="text1"/>
+          <w:sz w:val="20"/>
+          <w:szCs w:val="20"/>
+          <w:lang w:val="en-US"/>
+        </w:rPr>
+        <w:t xml:space="preserve">We extract the AIC and BIC, which are measures on how well the </w:t>
+      </w:r>
+      <w:r>
+        <w:rPr>
+          <w:color w:val="000000" w:themeColor="text1"/>
+          <w:sz w:val="20"/>
+          <w:szCs w:val="20"/>
+          <w:lang w:val="en-US"/>
+        </w:rPr>
+        <w:t>survival</w:t>
+      </w:r>
+      <w:r>
+        <w:rPr>
+          <w:color w:val="000000" w:themeColor="text1"/>
+          <w:sz w:val="20"/>
+          <w:szCs w:val="20"/>
+          <w:lang w:val="en-US"/>
+        </w:rPr>
+        <w:t xml:space="preserve"> model fits the observed data, but keep in mind only the observed data. It does not say anything about the extrapolated part. This you have to </w:t>
+      </w:r>
+      <w:r>
+        <w:rPr>
+          <w:color w:val="000000" w:themeColor="text1"/>
+          <w:sz w:val="20"/>
+          <w:szCs w:val="20"/>
+          <w:lang w:val="en-US"/>
+        </w:rPr>
+        <w:t>validate</w:t>
+      </w:r>
+      <w:r>
+        <w:rPr>
+          <w:color w:val="000000" w:themeColor="text1"/>
+          <w:sz w:val="20"/>
+          <w:szCs w:val="20"/>
+          <w:lang w:val="en-US"/>
+        </w:rPr>
+        <w:t xml:space="preserve"> with clinical </w:t>
+      </w:r>
+      <w:r>
+        <w:rPr>
+          <w:color w:val="000000" w:themeColor="text1"/>
+          <w:sz w:val="20"/>
+          <w:szCs w:val="20"/>
+          <w:lang w:val="en-US"/>
+        </w:rPr>
+        <w:t>experts</w:t>
+      </w:r>
+      <w:r>
+        <w:rPr>
+          <w:color w:val="000000" w:themeColor="text1"/>
+          <w:sz w:val="20"/>
+          <w:szCs w:val="20"/>
+          <w:lang w:val="en-US"/>
+        </w:rPr>
+        <w:t xml:space="preserve"> to </w:t>
+      </w:r>
+      <w:r>
+        <w:rPr>
+          <w:color w:val="000000" w:themeColor="text1"/>
+          <w:sz w:val="20"/>
+          <w:szCs w:val="20"/>
+          <w:lang w:val="en-US"/>
+        </w:rPr>
+        <w:t>discuss</w:t>
+      </w:r>
+      <w:r>
+        <w:rPr>
+          <w:color w:val="000000" w:themeColor="text1"/>
+          <w:sz w:val="20"/>
+          <w:szCs w:val="20"/>
+          <w:lang w:val="en-US"/>
+        </w:rPr>
+        <w:t xml:space="preserve"> if an </w:t>
+      </w:r>
+      <w:r>
+        <w:rPr>
+          <w:color w:val="000000" w:themeColor="text1"/>
+          <w:sz w:val="20"/>
+          <w:szCs w:val="20"/>
+          <w:lang w:val="en-US"/>
+        </w:rPr>
+        <w:t>estimated</w:t>
+      </w:r>
+      <w:r>
+        <w:rPr>
+          <w:color w:val="000000" w:themeColor="text1"/>
+          <w:sz w:val="20"/>
+          <w:szCs w:val="20"/>
+          <w:lang w:val="en-US"/>
+        </w:rPr>
+        <w:t xml:space="preserve"> survival would make sense with what they see in practice. The combination of this information should help you to </w:t>
+      </w:r>
+      <w:proofErr w:type="spellStart"/>
+      <w:proofErr w:type="gramStart"/>
+      <w:r>
+        <w:rPr>
+          <w:color w:val="000000" w:themeColor="text1"/>
+          <w:sz w:val="20"/>
+          <w:szCs w:val="20"/>
+          <w:lang w:val="en-US"/>
+        </w:rPr>
+        <w:t>decided</w:t>
+      </w:r>
+      <w:proofErr w:type="spellEnd"/>
+      <w:proofErr w:type="gramEnd"/>
+      <w:r>
+        <w:rPr>
+          <w:color w:val="000000" w:themeColor="text1"/>
+          <w:sz w:val="20"/>
+          <w:szCs w:val="20"/>
+          <w:lang w:val="en-US"/>
+        </w:rPr>
+        <w:t xml:space="preserve"> the best fitting curve. </w:t>
+      </w:r>
+    </w:p>
+    <w:p>
+      <w:pPr>
+        <w:rPr>
+          <w:color w:val="000000" w:themeColor="text1"/>
+          <w:sz w:val="20"/>
+          <w:szCs w:val="20"/>
+          <w:lang w:val="en-US"/>
+        </w:rPr>
+      </w:pPr>
+    </w:p>
+    <w:p>
+      <w:pPr>
+        <w:rPr>
+          <w:color w:val="000000" w:themeColor="text1"/>
+          <w:sz w:val="20"/>
+          <w:szCs w:val="20"/>
+          <w:lang w:val="en-US"/>
+        </w:rPr>
+      </w:pPr>
+      <w:r>
+        <w:rPr>
+          <w:color w:val="000000" w:themeColor="text1"/>
+          <w:sz w:val="20"/>
+          <w:szCs w:val="20"/>
+          <w:lang w:val="en-US"/>
+        </w:rPr>
+        <w:t xml:space="preserve">Right </w:t>
+      </w:r>
+      <w:proofErr w:type="gramStart"/>
+      <w:r>
+        <w:rPr>
+          <w:color w:val="000000" w:themeColor="text1"/>
+          <w:sz w:val="20"/>
+          <w:szCs w:val="20"/>
+          <w:lang w:val="en-US"/>
+        </w:rPr>
+        <w:t>now</w:t>
+      </w:r>
+      <w:proofErr w:type="gramEnd"/>
+      <w:r>
+        <w:rPr>
+          <w:color w:val="000000" w:themeColor="text1"/>
+          <w:sz w:val="20"/>
+          <w:szCs w:val="20"/>
+          <w:lang w:val="en-US"/>
+        </w:rPr>
+        <w:t xml:space="preserve"> we don’t have an expert </w:t>
+      </w:r>
     </w:p>
     <w:p>
       <w:pPr>
@@ -4142,6 +4555,16 @@
         </w:rPr>
         <w:t xml:space="preserve"> </w:t>
       </w:r>
+    </w:p>
+    <w:p>
+      <w:pPr>
+        <w:rPr>
+          <w:color w:val="000000" w:themeColor="text1"/>
+          <w:sz w:val="20"/>
+          <w:szCs w:val="20"/>
+          <w:lang w:val="en-US"/>
+        </w:rPr>
+      </w:pPr>
     </w:p>
     <w:p>
       <w:pPr>

</xml_diff>